<commit_message>
substitue IAAF participant data
</commit_message>
<xml_diff>
--- a/text_entwurf.docx
+++ b/text_entwurf.docx
@@ -91,6 +91,96 @@
         <w:rPr>
           <w:rFonts w:ascii="Helvetica" w:hAnsi="Helvetica" w:cs="Helvetica"/>
         </w:rPr>
+        <w:t>Teaser</w:t>
+      </w:r>
+    </w:p>
+    <w:p>
+      <w:pPr>
+        <w:widowControl w:val="0"/>
+        <w:tabs>
+          <w:tab w:val="left" w:pos="566"/>
+          <w:tab w:val="left" w:pos="1133"/>
+          <w:tab w:val="left" w:pos="1700"/>
+          <w:tab w:val="left" w:pos="2267"/>
+          <w:tab w:val="left" w:pos="2834"/>
+          <w:tab w:val="left" w:pos="3401"/>
+          <w:tab w:val="left" w:pos="3968"/>
+          <w:tab w:val="left" w:pos="4535"/>
+          <w:tab w:val="left" w:pos="5102"/>
+          <w:tab w:val="left" w:pos="5669"/>
+          <w:tab w:val="left" w:pos="6236"/>
+          <w:tab w:val="left" w:pos="6803"/>
+        </w:tabs>
+        <w:autoSpaceDE w:val="0"/>
+        <w:autoSpaceDN w:val="0"/>
+        <w:adjustRightInd w:val="0"/>
+        <w:jc w:val="both"/>
+        <w:rPr>
+          <w:rFonts w:ascii="Helvetica" w:hAnsi="Helvetica" w:cs="Helvetica"/>
+        </w:rPr>
+      </w:pPr>
+    </w:p>
+    <w:p>
+      <w:pPr>
+        <w:widowControl w:val="0"/>
+        <w:tabs>
+          <w:tab w:val="left" w:pos="566"/>
+          <w:tab w:val="left" w:pos="1133"/>
+          <w:tab w:val="left" w:pos="1700"/>
+          <w:tab w:val="left" w:pos="2267"/>
+          <w:tab w:val="left" w:pos="2834"/>
+          <w:tab w:val="left" w:pos="3401"/>
+          <w:tab w:val="left" w:pos="3968"/>
+          <w:tab w:val="left" w:pos="4535"/>
+          <w:tab w:val="left" w:pos="5102"/>
+          <w:tab w:val="left" w:pos="5669"/>
+          <w:tab w:val="left" w:pos="6236"/>
+          <w:tab w:val="left" w:pos="6803"/>
+        </w:tabs>
+        <w:autoSpaceDE w:val="0"/>
+        <w:autoSpaceDN w:val="0"/>
+        <w:adjustRightInd w:val="0"/>
+        <w:jc w:val="both"/>
+        <w:rPr>
+          <w:rFonts w:ascii="Helvetica" w:hAnsi="Helvetica" w:cs="Helvetica"/>
+        </w:rPr>
+      </w:pPr>
+    </w:p>
+    <w:p>
+      <w:pPr>
+        <w:widowControl w:val="0"/>
+        <w:tabs>
+          <w:tab w:val="left" w:pos="566"/>
+          <w:tab w:val="left" w:pos="1133"/>
+          <w:tab w:val="left" w:pos="1700"/>
+          <w:tab w:val="left" w:pos="2267"/>
+          <w:tab w:val="left" w:pos="2834"/>
+          <w:tab w:val="left" w:pos="3401"/>
+          <w:tab w:val="left" w:pos="3968"/>
+          <w:tab w:val="left" w:pos="4535"/>
+          <w:tab w:val="left" w:pos="5102"/>
+          <w:tab w:val="left" w:pos="5669"/>
+          <w:tab w:val="left" w:pos="6236"/>
+          <w:tab w:val="left" w:pos="6803"/>
+        </w:tabs>
+        <w:autoSpaceDE w:val="0"/>
+        <w:autoSpaceDN w:val="0"/>
+        <w:adjustRightInd w:val="0"/>
+        <w:jc w:val="both"/>
+        <w:rPr>
+          <w:rFonts w:ascii="Helvetica" w:hAnsi="Helvetica" w:cs="Helvetica"/>
+        </w:rPr>
+      </w:pPr>
+      <w:r>
+        <w:rPr>
+          <w:rFonts w:ascii="Helvetica" w:hAnsi="Helvetica" w:cs="Helvetica"/>
+        </w:rPr>
+        <w:t xml:space="preserve">Xxaktualisieren! </w:t>
+      </w:r>
+      <w:r>
+        <w:rPr>
+          <w:rFonts w:ascii="Helvetica" w:hAnsi="Helvetica" w:cs="Helvetica"/>
+        </w:rPr>
         <w:t>An diesem Mit</w:t>
       </w:r>
       <w:r>
@@ -517,43 +607,79 @@
         <w:rPr>
           <w:rFonts w:ascii="Helvetica" w:hAnsi="Helvetica" w:cs="Helvetica"/>
         </w:rPr>
-        <w:t xml:space="preserve">Das heißt natürlich nicht unbedingt, dass die Länder tatsächlich die höchsten Doping-Quoten xxWort haben. Die Dunkelziffer ist vermutlich um einiges höher. In der IAAF-Statistik tauchen außerdem nur die Athleten auf, die eine olympische Leistung wegen eines positiven Doping-Tests während oder kurz vor den Spielen verloren haben. Einige der aufgeführten Sportler wurden erst Jahre später überführt. Sie wurden jedoch trotzdem im Nachhinein </w:t>
-      </w:r>
-      <w:r>
-        <w:rPr>
-          <w:rFonts w:ascii="Helvetica" w:hAnsi="Helvetica" w:cs="Helvetica"/>
-        </w:rPr>
-        <w:t>disqualifiziert, wenn davon ausgegangen wird (xx</w:t>
-      </w:r>
-      <w:r>
-        <w:rPr>
-          <w:rFonts w:ascii="Helvetica" w:hAnsi="Helvetica" w:cs="Helvetica"/>
-        </w:rPr>
-        <w:t xml:space="preserve"> IOC</w:t>
-      </w:r>
-      <w:r>
-        <w:rPr>
-          <w:rFonts w:ascii="Helvetica" w:hAnsi="Helvetica" w:cs="Helvetica"/>
-        </w:rPr>
-        <w:t>?</w:t>
-      </w:r>
-      <w:r>
-        <w:rPr>
-          <w:rFonts w:ascii="Helvetica" w:hAnsi="Helvetica" w:cs="Helvetica"/>
-        </w:rPr>
-        <w:t xml:space="preserve"> IAAF? Gericht?</w:t>
-      </w:r>
-      <w:r>
-        <w:rPr>
-          <w:rFonts w:ascii="Helvetica" w:hAnsi="Helvetica" w:cs="Helvetica"/>
-        </w:rPr>
-        <w:t xml:space="preserve">), dass sie </w:t>
-      </w:r>
-      <w:r>
-        <w:rPr>
-          <w:rFonts w:ascii="Helvetica" w:hAnsi="Helvetica" w:cs="Helvetica"/>
-        </w:rPr>
-        <w:t>damals betrogen haben</w:t>
+        <w:t>Das heißt natürlich nicht unbedingt, dass die Länder tatsächlich die höchsten Doping-Quoten xxWort haben. Die Dunkelziffer ist vermutlich um einiges höher. In der IAAF-Statistik tauchen außerdem nur die Athleten auf, die eine olympische Leistung wegen eines positiven Doping-Tests während oder kurz vor den Spielen verloren haben. Einige der aufgeführten Sportler wurden erst Jah</w:t>
+      </w:r>
+      <w:r>
+        <w:rPr>
+          <w:rFonts w:ascii="Helvetica" w:hAnsi="Helvetica" w:cs="Helvetica"/>
+        </w:rPr>
+        <w:t>re später überführt. Sie wurden</w:t>
+      </w:r>
+      <w:r>
+        <w:rPr>
+          <w:rFonts w:ascii="Helvetica" w:hAnsi="Helvetica" w:cs="Helvetica"/>
+        </w:rPr>
+        <w:t xml:space="preserve"> im Nachhinein </w:t>
+      </w:r>
+      <w:r>
+        <w:rPr>
+          <w:rFonts w:ascii="Helvetica" w:hAnsi="Helvetica" w:cs="Helvetica"/>
+        </w:rPr>
+        <w:t>disqualifiziert</w:t>
+      </w:r>
+      <w:r>
+        <w:rPr>
+          <w:rFonts w:ascii="Helvetica" w:hAnsi="Helvetica" w:cs="Helvetica"/>
+        </w:rPr>
+        <w:t>, wenn</w:t>
+      </w:r>
+      <w:r>
+        <w:rPr>
+          <w:rFonts w:ascii="Helvetica" w:hAnsi="Helvetica" w:cs="Helvetica"/>
+        </w:rPr>
+        <w:t xml:space="preserve"> </w:t>
+      </w:r>
+      <w:r>
+        <w:rPr>
+          <w:rFonts w:ascii="Helvetica" w:hAnsi="Helvetica" w:cs="Helvetica"/>
+        </w:rPr>
+        <w:t xml:space="preserve">der IAAF </w:t>
+      </w:r>
+      <w:r>
+        <w:rPr>
+          <w:rFonts w:ascii="Helvetica" w:hAnsi="Helvetica" w:cs="Helvetica"/>
+        </w:rPr>
+        <w:t>davon ausge</w:t>
+      </w:r>
+      <w:r>
+        <w:rPr>
+          <w:rFonts w:ascii="Helvetica" w:hAnsi="Helvetica" w:cs="Helvetica"/>
+        </w:rPr>
+        <w:t>ht</w:t>
+      </w:r>
+      <w:r>
+        <w:rPr>
+          <w:rFonts w:ascii="Helvetica" w:hAnsi="Helvetica" w:cs="Helvetica"/>
+        </w:rPr>
+        <w:t xml:space="preserve">, dass sie </w:t>
+      </w:r>
+      <w:r>
+        <w:rPr>
+          <w:rFonts w:ascii="Helvetica" w:hAnsi="Helvetica" w:cs="Helvetica"/>
+        </w:rPr>
+        <w:t xml:space="preserve">ihre Leistungen durch Betrug </w:t>
+      </w:r>
+      <w:r>
+        <w:rPr>
+          <w:rFonts w:ascii="Helvetica" w:hAnsi="Helvetica" w:cs="Helvetica"/>
+        </w:rPr>
+        <w:t>erzielt</w:t>
+      </w:r>
+      <w:r>
+        <w:rPr>
+          <w:rFonts w:ascii="Helvetica" w:hAnsi="Helvetica" w:cs="Helvetica"/>
+        </w:rPr>
+        <w:t xml:space="preserve"> haben</w:t>
       </w:r>
       <w:r>
         <w:rPr>
@@ -561,65 +687,525 @@
         </w:rPr>
         <w:t>.</w:t>
       </w:r>
-    </w:p>
-    <w:p>
-      <w:pPr>
-        <w:widowControl w:val="0"/>
-        <w:tabs>
-          <w:tab w:val="left" w:pos="566"/>
-          <w:tab w:val="left" w:pos="1133"/>
-          <w:tab w:val="left" w:pos="1700"/>
-          <w:tab w:val="left" w:pos="2267"/>
-          <w:tab w:val="left" w:pos="2834"/>
-          <w:tab w:val="left" w:pos="3401"/>
-          <w:tab w:val="left" w:pos="3968"/>
-          <w:tab w:val="left" w:pos="4535"/>
-          <w:tab w:val="left" w:pos="5102"/>
-          <w:tab w:val="left" w:pos="5669"/>
-          <w:tab w:val="left" w:pos="6236"/>
-          <w:tab w:val="left" w:pos="6803"/>
-        </w:tabs>
-        <w:autoSpaceDE w:val="0"/>
-        <w:autoSpaceDN w:val="0"/>
-        <w:adjustRightInd w:val="0"/>
-        <w:jc w:val="both"/>
-        <w:rPr>
-          <w:rFonts w:ascii="Helvetica" w:hAnsi="Helvetica" w:cs="Helvetica"/>
-        </w:rPr>
-      </w:pPr>
+      <w:r>
+        <w:rPr>
+          <w:rFonts w:ascii="Helvetica" w:hAnsi="Helvetica" w:cs="Helvetica"/>
+        </w:rPr>
+        <w:t xml:space="preserve"> xxVllt sunday times: 15% nennen</w:t>
+      </w:r>
+    </w:p>
+    <w:p>
+      <w:pPr>
+        <w:widowControl w:val="0"/>
+        <w:tabs>
+          <w:tab w:val="left" w:pos="566"/>
+          <w:tab w:val="left" w:pos="1133"/>
+          <w:tab w:val="left" w:pos="1700"/>
+          <w:tab w:val="left" w:pos="2267"/>
+          <w:tab w:val="left" w:pos="2834"/>
+          <w:tab w:val="left" w:pos="3401"/>
+          <w:tab w:val="left" w:pos="3968"/>
+          <w:tab w:val="left" w:pos="4535"/>
+          <w:tab w:val="left" w:pos="5102"/>
+          <w:tab w:val="left" w:pos="5669"/>
+          <w:tab w:val="left" w:pos="6236"/>
+          <w:tab w:val="left" w:pos="6803"/>
+        </w:tabs>
+        <w:autoSpaceDE w:val="0"/>
+        <w:autoSpaceDN w:val="0"/>
+        <w:adjustRightInd w:val="0"/>
+        <w:jc w:val="both"/>
+        <w:rPr>
+          <w:rFonts w:ascii="Helvetica" w:hAnsi="Helvetica" w:cs="Helvetica"/>
+        </w:rPr>
+      </w:pPr>
+    </w:p>
+    <w:p>
+      <w:pPr>
+        <w:widowControl w:val="0"/>
+        <w:tabs>
+          <w:tab w:val="left" w:pos="566"/>
+          <w:tab w:val="left" w:pos="1133"/>
+          <w:tab w:val="left" w:pos="1700"/>
+          <w:tab w:val="left" w:pos="2267"/>
+          <w:tab w:val="left" w:pos="2834"/>
+          <w:tab w:val="left" w:pos="3401"/>
+          <w:tab w:val="left" w:pos="3968"/>
+          <w:tab w:val="left" w:pos="4535"/>
+          <w:tab w:val="left" w:pos="5102"/>
+          <w:tab w:val="left" w:pos="5669"/>
+          <w:tab w:val="left" w:pos="6236"/>
+          <w:tab w:val="left" w:pos="6803"/>
+        </w:tabs>
+        <w:autoSpaceDE w:val="0"/>
+        <w:autoSpaceDN w:val="0"/>
+        <w:adjustRightInd w:val="0"/>
+        <w:jc w:val="both"/>
+        <w:rPr>
+          <w:rFonts w:ascii="Helvetica" w:hAnsi="Helvetica" w:cs="Helvetica"/>
+        </w:rPr>
+      </w:pPr>
+      <w:r>
+        <w:rPr>
+          <w:rFonts w:ascii="Helvetica" w:hAnsi="Helvetica" w:cs="Helvetica"/>
+        </w:rPr>
+        <w:t>[Grafik: Anteile nach Ländern</w:t>
+      </w:r>
+      <w:r>
+        <w:rPr>
+          <w:rFonts w:ascii="Helvetica" w:hAnsi="Helvetica" w:cs="Helvetica"/>
+        </w:rPr>
+        <w:t>]</w:t>
+      </w:r>
+    </w:p>
+    <w:p>
+      <w:pPr>
+        <w:widowControl w:val="0"/>
+        <w:tabs>
+          <w:tab w:val="left" w:pos="566"/>
+          <w:tab w:val="left" w:pos="1133"/>
+          <w:tab w:val="left" w:pos="1700"/>
+          <w:tab w:val="left" w:pos="2267"/>
+          <w:tab w:val="left" w:pos="2834"/>
+          <w:tab w:val="left" w:pos="3401"/>
+          <w:tab w:val="left" w:pos="3968"/>
+          <w:tab w:val="left" w:pos="4535"/>
+          <w:tab w:val="left" w:pos="5102"/>
+          <w:tab w:val="left" w:pos="5669"/>
+          <w:tab w:val="left" w:pos="6236"/>
+          <w:tab w:val="left" w:pos="6803"/>
+        </w:tabs>
+        <w:autoSpaceDE w:val="0"/>
+        <w:autoSpaceDN w:val="0"/>
+        <w:adjustRightInd w:val="0"/>
+        <w:jc w:val="both"/>
+        <w:rPr>
+          <w:rFonts w:ascii="Helvetica" w:hAnsi="Helvetica" w:cs="Helvetica"/>
+          <w:i/>
+        </w:rPr>
+      </w:pPr>
+      <w:r>
+        <w:rPr>
+          <w:rFonts w:ascii="Helvetica" w:hAnsi="Helvetica" w:cs="Helvetica"/>
+          <w:i/>
+        </w:rPr>
+        <w:t>In dieser Grafik wurden die Teilnehmerzahlen und Dopingfälle seit einschließlich 1996 gewertet. Dies waren die ersten Spiele nach dem Zusammenbruch der Sowjetunion, bei denen die nationalen Teams in etwa den heutigen entsprachen.</w:t>
+      </w:r>
+    </w:p>
+    <w:p>
+      <w:pPr>
+        <w:widowControl w:val="0"/>
+        <w:tabs>
+          <w:tab w:val="left" w:pos="566"/>
+          <w:tab w:val="left" w:pos="1133"/>
+          <w:tab w:val="left" w:pos="1700"/>
+          <w:tab w:val="left" w:pos="2267"/>
+          <w:tab w:val="left" w:pos="2834"/>
+          <w:tab w:val="left" w:pos="3401"/>
+          <w:tab w:val="left" w:pos="3968"/>
+          <w:tab w:val="left" w:pos="4535"/>
+          <w:tab w:val="left" w:pos="5102"/>
+          <w:tab w:val="left" w:pos="5669"/>
+          <w:tab w:val="left" w:pos="6236"/>
+          <w:tab w:val="left" w:pos="6803"/>
+        </w:tabs>
+        <w:autoSpaceDE w:val="0"/>
+        <w:autoSpaceDN w:val="0"/>
+        <w:adjustRightInd w:val="0"/>
+        <w:jc w:val="both"/>
+        <w:rPr>
+          <w:rFonts w:ascii="Helvetica" w:hAnsi="Helvetica" w:cs="Helvetica"/>
+        </w:rPr>
+      </w:pPr>
+    </w:p>
+    <w:p>
+      <w:pPr>
+        <w:widowControl w:val="0"/>
+        <w:tabs>
+          <w:tab w:val="left" w:pos="566"/>
+          <w:tab w:val="left" w:pos="1133"/>
+          <w:tab w:val="left" w:pos="1700"/>
+          <w:tab w:val="left" w:pos="2267"/>
+          <w:tab w:val="left" w:pos="2834"/>
+          <w:tab w:val="left" w:pos="3401"/>
+          <w:tab w:val="left" w:pos="3968"/>
+          <w:tab w:val="left" w:pos="4535"/>
+          <w:tab w:val="left" w:pos="5102"/>
+          <w:tab w:val="left" w:pos="5669"/>
+          <w:tab w:val="left" w:pos="6236"/>
+          <w:tab w:val="left" w:pos="6803"/>
+        </w:tabs>
+        <w:autoSpaceDE w:val="0"/>
+        <w:autoSpaceDN w:val="0"/>
+        <w:adjustRightInd w:val="0"/>
+        <w:jc w:val="both"/>
+        <w:rPr>
+          <w:rFonts w:ascii="Helvetica" w:hAnsi="Helvetica" w:cs="Lucida Sans"/>
+        </w:rPr>
+      </w:pPr>
+      <w:r>
+        <w:rPr>
+          <w:rFonts w:ascii="Helvetica" w:hAnsi="Helvetica" w:cs="Helvetica"/>
+        </w:rPr>
+        <w:t xml:space="preserve">Bereits neun türkische Leichtathleten stehen </w:t>
+      </w:r>
+      <w:r>
+        <w:rPr>
+          <w:rFonts w:ascii="Helvetica" w:hAnsi="Helvetica" w:cs="Helvetica"/>
+        </w:rPr>
+        <w:t>auf</w:t>
+      </w:r>
+      <w:r>
+        <w:rPr>
+          <w:rFonts w:ascii="Helvetica" w:hAnsi="Helvetica" w:cs="Helvetica"/>
+        </w:rPr>
+        <w:t xml:space="preserve"> der IAAF-Liste der Olymp</w:t>
+      </w:r>
+      <w:r>
+        <w:rPr>
+          <w:rFonts w:ascii="Helvetica" w:hAnsi="Helvetica" w:cs="Helvetica"/>
+        </w:rPr>
+        <w:t>ia-Doper</w:t>
+      </w:r>
+      <w:r>
+        <w:rPr>
+          <w:rFonts w:ascii="Helvetica" w:hAnsi="Helvetica" w:cs="Helvetica"/>
+        </w:rPr>
+        <w:t>.</w:t>
+      </w:r>
+      <w:r>
+        <w:rPr>
+          <w:rFonts w:ascii="Helvetica" w:hAnsi="Helvetica" w:cs="Helvetica"/>
+        </w:rPr>
+        <w:t xml:space="preserve"> </w:t>
+      </w:r>
+      <w:r>
+        <w:rPr>
+          <w:rFonts w:ascii="Helvetica" w:hAnsi="Helvetica" w:cs="Helvetica"/>
+        </w:rPr>
+        <w:t>(</w:t>
+      </w:r>
+      <w:r>
+        <w:rPr>
+          <w:rFonts w:ascii="Helvetica" w:hAnsi="Helvetica" w:cs="Helvetica"/>
+        </w:rPr>
+        <w:t xml:space="preserve">– darunter auch Mittelstreckenläuferin </w:t>
+      </w:r>
+      <w:r>
+        <w:rPr>
+          <w:rFonts w:ascii="Helvetica" w:hAnsi="Helvetica" w:cs="Lucida Sans"/>
+        </w:rPr>
+        <w:t>Aslı Çakir Alptekin, die 2012 in London die Goldmedaille im 1500-Meter-Lauf gewann. Nach einem positiven Doping Test musste sie 2015 ihre Medaille endgültig abgeben und darf bis 2021 an keinem Wettkampf mehr teilnehmen.</w:t>
+      </w:r>
+      <w:r>
+        <w:rPr>
+          <w:rFonts w:ascii="Helvetica" w:hAnsi="Helvetica" w:cs="Lucida Sans"/>
+        </w:rPr>
+        <w:t>xx</w:t>
+      </w:r>
       <w:bookmarkStart w:id="0" w:name="_GoBack"/>
       <w:bookmarkEnd w:id="0"/>
-    </w:p>
-    <w:p>
-      <w:pPr>
-        <w:widowControl w:val="0"/>
-        <w:tabs>
-          <w:tab w:val="left" w:pos="566"/>
-          <w:tab w:val="left" w:pos="1133"/>
-          <w:tab w:val="left" w:pos="1700"/>
-          <w:tab w:val="left" w:pos="2267"/>
-          <w:tab w:val="left" w:pos="2834"/>
-          <w:tab w:val="left" w:pos="3401"/>
-          <w:tab w:val="left" w:pos="3968"/>
-          <w:tab w:val="left" w:pos="4535"/>
-          <w:tab w:val="left" w:pos="5102"/>
-          <w:tab w:val="left" w:pos="5669"/>
-          <w:tab w:val="left" w:pos="6236"/>
-          <w:tab w:val="left" w:pos="6803"/>
-        </w:tabs>
-        <w:autoSpaceDE w:val="0"/>
-        <w:autoSpaceDN w:val="0"/>
-        <w:adjustRightInd w:val="0"/>
-        <w:jc w:val="both"/>
-        <w:rPr>
-          <w:rFonts w:ascii="Helvetica" w:hAnsi="Helvetica" w:cs="Helvetica"/>
-        </w:rPr>
-      </w:pPr>
-      <w:r>
-        <w:rPr>
-          <w:rFonts w:ascii="Helvetica" w:hAnsi="Helvetica" w:cs="Helvetica"/>
-        </w:rPr>
-        <w:t>[Grafik: Anteile nach Ländern</w:t>
+      <w:r>
+        <w:rPr>
+          <w:rFonts w:ascii="Helvetica" w:hAnsi="Helvetica" w:cs="Lucida Sans"/>
+        </w:rPr>
+        <w:t>)</w:t>
+      </w:r>
+      <w:r>
+        <w:rPr>
+          <w:rFonts w:ascii="Helvetica" w:hAnsi="Helvetica" w:cs="Lucida Sans"/>
+        </w:rPr>
+        <w:t xml:space="preserve">Auch aus den USA mussten </w:t>
+      </w:r>
+      <w:r>
+        <w:rPr>
+          <w:rFonts w:ascii="Helvetica" w:hAnsi="Helvetica" w:cs="Lucida Sans"/>
+        </w:rPr>
+        <w:t xml:space="preserve">bisher </w:t>
+      </w:r>
+      <w:r>
+        <w:rPr>
+          <w:rFonts w:ascii="Helvetica" w:hAnsi="Helvetica" w:cs="Lucida Sans"/>
+        </w:rPr>
+        <w:t>neun Leichtathleten ihre Erfolge zurücknehmen. Das amerikanische Leichtathletik-Team der olympischen Spiele ist jedoch auch deutlich größe</w:t>
+      </w:r>
+      <w:r>
+        <w:rPr>
+          <w:rFonts w:ascii="Helvetica" w:hAnsi="Helvetica" w:cs="Lucida Sans"/>
+        </w:rPr>
+        <w:t>r als das der Türkei: Bei nur 67</w:t>
+      </w:r>
+      <w:r>
+        <w:rPr>
+          <w:rFonts w:ascii="Helvetica" w:hAnsi="Helvetica" w:cs="Lucida Sans"/>
+        </w:rPr>
+        <w:t xml:space="preserve"> türkischen Leichtathleten seit 1996 sind neun Fälle </w:t>
+      </w:r>
+      <w:r>
+        <w:rPr>
+          <w:rFonts w:ascii="Helvetica" w:hAnsi="Helvetica" w:cs="Lucida Sans"/>
+        </w:rPr>
+        <w:t>deutlich bedeutsamer als bei den über 600 Sportlern aus den USA</w:t>
+      </w:r>
+      <w:r>
+        <w:rPr>
+          <w:rFonts w:ascii="Helvetica" w:hAnsi="Helvetica" w:cs="Lucida Sans"/>
+        </w:rPr>
+        <w:t>.</w:t>
+      </w:r>
+    </w:p>
+    <w:p>
+      <w:pPr>
+        <w:widowControl w:val="0"/>
+        <w:tabs>
+          <w:tab w:val="left" w:pos="566"/>
+          <w:tab w:val="left" w:pos="1133"/>
+          <w:tab w:val="left" w:pos="1700"/>
+          <w:tab w:val="left" w:pos="2267"/>
+          <w:tab w:val="left" w:pos="2834"/>
+          <w:tab w:val="left" w:pos="3401"/>
+          <w:tab w:val="left" w:pos="3968"/>
+          <w:tab w:val="left" w:pos="4535"/>
+          <w:tab w:val="left" w:pos="5102"/>
+          <w:tab w:val="left" w:pos="5669"/>
+          <w:tab w:val="left" w:pos="6236"/>
+          <w:tab w:val="left" w:pos="6803"/>
+        </w:tabs>
+        <w:autoSpaceDE w:val="0"/>
+        <w:autoSpaceDN w:val="0"/>
+        <w:adjustRightInd w:val="0"/>
+        <w:jc w:val="both"/>
+        <w:rPr>
+          <w:rFonts w:ascii="Helvetica" w:hAnsi="Helvetica" w:cs="Helvetica"/>
+        </w:rPr>
+      </w:pPr>
+    </w:p>
+    <w:p>
+      <w:pPr>
+        <w:widowControl w:val="0"/>
+        <w:tabs>
+          <w:tab w:val="left" w:pos="566"/>
+          <w:tab w:val="left" w:pos="1133"/>
+          <w:tab w:val="left" w:pos="1700"/>
+          <w:tab w:val="left" w:pos="2267"/>
+          <w:tab w:val="left" w:pos="2834"/>
+          <w:tab w:val="left" w:pos="3401"/>
+          <w:tab w:val="left" w:pos="3968"/>
+          <w:tab w:val="left" w:pos="4535"/>
+          <w:tab w:val="left" w:pos="5102"/>
+          <w:tab w:val="left" w:pos="5669"/>
+          <w:tab w:val="left" w:pos="6236"/>
+          <w:tab w:val="left" w:pos="6803"/>
+        </w:tabs>
+        <w:autoSpaceDE w:val="0"/>
+        <w:autoSpaceDN w:val="0"/>
+        <w:adjustRightInd w:val="0"/>
+        <w:jc w:val="both"/>
+        <w:rPr>
+          <w:rFonts w:ascii="Helvetica" w:hAnsi="Helvetica" w:cs="Helvetica"/>
+        </w:rPr>
+      </w:pPr>
+      <w:r>
+        <w:rPr>
+          <w:rFonts w:ascii="Helvetica" w:hAnsi="Helvetica" w:cs="Helvetica"/>
+        </w:rPr>
+        <w:t>In den letzten Jahren testen immer mehr Olympia-</w:t>
+      </w:r>
+      <w:r>
+        <w:rPr>
+          <w:rFonts w:ascii="Helvetica" w:hAnsi="Helvetica" w:cs="Helvetica"/>
+        </w:rPr>
+        <w:t>Athleten</w:t>
+      </w:r>
+      <w:r>
+        <w:rPr>
+          <w:rFonts w:ascii="Helvetica" w:hAnsi="Helvetica" w:cs="Helvetica"/>
+        </w:rPr>
+        <w:t xml:space="preserve"> positiv auf verbotene Substanzen</w:t>
+      </w:r>
+      <w:r>
+        <w:rPr>
+          <w:rFonts w:ascii="Helvetica" w:hAnsi="Helvetica" w:cs="Helvetica"/>
+        </w:rPr>
+        <w:t xml:space="preserve"> xx</w:t>
+      </w:r>
+      <w:r>
+        <w:rPr>
+          <w:rFonts w:ascii="Helvetica" w:hAnsi="Helvetica" w:cs="Helvetica"/>
+        </w:rPr>
+        <w:t>satzbau</w:t>
+      </w:r>
+      <w:r>
+        <w:rPr>
+          <w:rFonts w:ascii="Helvetica" w:hAnsi="Helvetica" w:cs="Helvetica"/>
+        </w:rPr>
+        <w:t xml:space="preserve">. </w:t>
+      </w:r>
+      <w:r>
+        <w:rPr>
+          <w:rFonts w:ascii="Helvetica" w:hAnsi="Helvetica" w:cs="Helvetica"/>
+        </w:rPr>
+        <w:t>Fast</w:t>
+      </w:r>
+      <w:r>
+        <w:rPr>
+          <w:rFonts w:ascii="Helvetica" w:hAnsi="Helvetica" w:cs="Helvetica"/>
+        </w:rPr>
+        <w:t xml:space="preserve"> die Hälfte </w:t>
+      </w:r>
+      <w:r>
+        <w:rPr>
+          <w:rFonts w:ascii="Helvetica" w:hAnsi="Helvetica" w:cs="Helvetica"/>
+        </w:rPr>
+        <w:t>aller</w:t>
+      </w:r>
+      <w:r>
+        <w:rPr>
+          <w:rFonts w:ascii="Helvetica" w:hAnsi="Helvetica" w:cs="Helvetica"/>
+        </w:rPr>
+        <w:t xml:space="preserve"> </w:t>
+      </w:r>
+      <w:r>
+        <w:rPr>
+          <w:rFonts w:ascii="Helvetica" w:hAnsi="Helvetica" w:cs="Helvetica"/>
+        </w:rPr>
+        <w:t>aktuell bekannten</w:t>
+      </w:r>
+      <w:r>
+        <w:rPr>
+          <w:rFonts w:ascii="Helvetica" w:hAnsi="Helvetica" w:cs="Helvetica"/>
+        </w:rPr>
+        <w:t xml:space="preserve"> Doping-Fälle stammen </w:t>
+      </w:r>
+      <w:r>
+        <w:rPr>
+          <w:rFonts w:ascii="Helvetica" w:hAnsi="Helvetica" w:cs="Helvetica"/>
+        </w:rPr>
+        <w:t>allein</w:t>
+      </w:r>
+      <w:r>
+        <w:rPr>
+          <w:rFonts w:ascii="Helvetica" w:hAnsi="Helvetica" w:cs="Helvetica"/>
+        </w:rPr>
+        <w:t xml:space="preserve"> </w:t>
+      </w:r>
+      <w:r>
+        <w:rPr>
+          <w:rFonts w:ascii="Helvetica" w:hAnsi="Helvetica" w:cs="Helvetica"/>
+        </w:rPr>
+        <w:t>von den</w:t>
+      </w:r>
+      <w:r>
+        <w:rPr>
+          <w:rFonts w:ascii="Helvetica" w:hAnsi="Helvetica" w:cs="Helvetica"/>
+        </w:rPr>
+        <w:t xml:space="preserve"> olympischen Sommerspielen 2012. Das </w:t>
+      </w:r>
+      <w:r>
+        <w:rPr>
+          <w:rFonts w:ascii="Helvetica" w:hAnsi="Helvetica" w:cs="Helvetica"/>
+        </w:rPr>
+        <w:t>heißt</w:t>
+      </w:r>
+      <w:r>
+        <w:rPr>
+          <w:rFonts w:ascii="Helvetica" w:hAnsi="Helvetica" w:cs="Helvetica"/>
+        </w:rPr>
+        <w:t xml:space="preserve"> </w:t>
+      </w:r>
+      <w:r>
+        <w:rPr>
+          <w:rFonts w:ascii="Helvetica" w:hAnsi="Helvetica" w:cs="Helvetica"/>
+        </w:rPr>
+        <w:t>nicht</w:t>
+      </w:r>
+      <w:r>
+        <w:rPr>
+          <w:rFonts w:ascii="Helvetica" w:hAnsi="Helvetica" w:cs="Helvetica"/>
+        </w:rPr>
+        <w:t>, dass in der Leichtathletik früher fairer gekämpft wurde. Der Hauptgrund ist vermutlich</w:t>
+      </w:r>
+      <w:r>
+        <w:rPr>
+          <w:rFonts w:ascii="Helvetica" w:hAnsi="Helvetica" w:cs="Helvetica"/>
+        </w:rPr>
+        <w:t xml:space="preserve"> eher</w:t>
+      </w:r>
+      <w:r>
+        <w:rPr>
+          <w:rFonts w:ascii="Helvetica" w:hAnsi="Helvetica" w:cs="Helvetica"/>
+        </w:rPr>
+        <w:t xml:space="preserve">, dass Sportler heute häufiger und vor </w:t>
+      </w:r>
+      <w:r>
+        <w:rPr>
+          <w:rFonts w:ascii="Helvetica" w:hAnsi="Helvetica" w:cs="Helvetica"/>
+        </w:rPr>
+        <w:t>allem besser getestet werden.</w:t>
+      </w:r>
+    </w:p>
+    <w:p>
+      <w:pPr>
+        <w:widowControl w:val="0"/>
+        <w:tabs>
+          <w:tab w:val="left" w:pos="566"/>
+          <w:tab w:val="left" w:pos="1133"/>
+          <w:tab w:val="left" w:pos="1700"/>
+          <w:tab w:val="left" w:pos="2267"/>
+          <w:tab w:val="left" w:pos="2834"/>
+          <w:tab w:val="left" w:pos="3401"/>
+          <w:tab w:val="left" w:pos="3968"/>
+          <w:tab w:val="left" w:pos="4535"/>
+          <w:tab w:val="left" w:pos="5102"/>
+          <w:tab w:val="left" w:pos="5669"/>
+          <w:tab w:val="left" w:pos="6236"/>
+          <w:tab w:val="left" w:pos="6803"/>
+        </w:tabs>
+        <w:autoSpaceDE w:val="0"/>
+        <w:autoSpaceDN w:val="0"/>
+        <w:adjustRightInd w:val="0"/>
+        <w:jc w:val="both"/>
+        <w:rPr>
+          <w:rFonts w:ascii="Helvetica" w:hAnsi="Helvetica" w:cs="Helvetica"/>
+        </w:rPr>
+      </w:pPr>
+    </w:p>
+    <w:p>
+      <w:pPr>
+        <w:widowControl w:val="0"/>
+        <w:tabs>
+          <w:tab w:val="left" w:pos="566"/>
+          <w:tab w:val="left" w:pos="1133"/>
+          <w:tab w:val="left" w:pos="1700"/>
+          <w:tab w:val="left" w:pos="2267"/>
+          <w:tab w:val="left" w:pos="2834"/>
+          <w:tab w:val="left" w:pos="3401"/>
+          <w:tab w:val="left" w:pos="3968"/>
+          <w:tab w:val="left" w:pos="4535"/>
+          <w:tab w:val="left" w:pos="5102"/>
+          <w:tab w:val="left" w:pos="5669"/>
+          <w:tab w:val="left" w:pos="6236"/>
+          <w:tab w:val="left" w:pos="6803"/>
+        </w:tabs>
+        <w:autoSpaceDE w:val="0"/>
+        <w:autoSpaceDN w:val="0"/>
+        <w:adjustRightInd w:val="0"/>
+        <w:jc w:val="both"/>
+        <w:rPr>
+          <w:rFonts w:ascii="Helvetica" w:hAnsi="Helvetica" w:cs="Helvetica"/>
+        </w:rPr>
+      </w:pPr>
+      <w:r>
+        <w:rPr>
+          <w:rFonts w:ascii="Helvetica" w:hAnsi="Helvetica" w:cs="Helvetica"/>
+        </w:rPr>
+        <w:t>[Grafik: Gesamtzahl Doping-</w:t>
+      </w:r>
+      <w:r>
+        <w:rPr>
+          <w:rFonts w:ascii="Helvetica" w:hAnsi="Helvetica" w:cs="Helvetica"/>
+        </w:rPr>
+        <w:t>Fälle</w:t>
       </w:r>
       <w:r>
         <w:rPr>
@@ -651,318 +1237,45 @@
         <w:jc w:val="both"/>
         <w:rPr>
           <w:rFonts w:ascii="Helvetica" w:hAnsi="Helvetica" w:cs="Helvetica"/>
-          <w:i/>
-        </w:rPr>
-      </w:pPr>
-      <w:r>
-        <w:rPr>
-          <w:rFonts w:ascii="Helvetica" w:hAnsi="Helvetica" w:cs="Helvetica"/>
-          <w:i/>
-        </w:rPr>
-        <w:t>In dieser Grafik wurden die Teilnehmerzahlen und Dopingfälle seit einschließlich 1996 gewertet. Dies waren die ersten Spiele nach dem Zusammenbruch der Sowjetunion, bei denen die nationalen Teams in etwa den heutigen entsprachen.</w:t>
-      </w:r>
-    </w:p>
-    <w:p>
-      <w:pPr>
-        <w:widowControl w:val="0"/>
-        <w:tabs>
-          <w:tab w:val="left" w:pos="566"/>
-          <w:tab w:val="left" w:pos="1133"/>
-          <w:tab w:val="left" w:pos="1700"/>
-          <w:tab w:val="left" w:pos="2267"/>
-          <w:tab w:val="left" w:pos="2834"/>
-          <w:tab w:val="left" w:pos="3401"/>
-          <w:tab w:val="left" w:pos="3968"/>
-          <w:tab w:val="left" w:pos="4535"/>
-          <w:tab w:val="left" w:pos="5102"/>
-          <w:tab w:val="left" w:pos="5669"/>
-          <w:tab w:val="left" w:pos="6236"/>
-          <w:tab w:val="left" w:pos="6803"/>
-        </w:tabs>
-        <w:autoSpaceDE w:val="0"/>
-        <w:autoSpaceDN w:val="0"/>
-        <w:adjustRightInd w:val="0"/>
-        <w:jc w:val="both"/>
-        <w:rPr>
-          <w:rFonts w:ascii="Helvetica" w:hAnsi="Helvetica" w:cs="Helvetica"/>
-        </w:rPr>
-      </w:pPr>
-    </w:p>
-    <w:p>
-      <w:pPr>
-        <w:widowControl w:val="0"/>
-        <w:tabs>
-          <w:tab w:val="left" w:pos="566"/>
-          <w:tab w:val="left" w:pos="1133"/>
-          <w:tab w:val="left" w:pos="1700"/>
-          <w:tab w:val="left" w:pos="2267"/>
-          <w:tab w:val="left" w:pos="2834"/>
-          <w:tab w:val="left" w:pos="3401"/>
-          <w:tab w:val="left" w:pos="3968"/>
-          <w:tab w:val="left" w:pos="4535"/>
-          <w:tab w:val="left" w:pos="5102"/>
-          <w:tab w:val="left" w:pos="5669"/>
-          <w:tab w:val="left" w:pos="6236"/>
-          <w:tab w:val="left" w:pos="6803"/>
-        </w:tabs>
-        <w:autoSpaceDE w:val="0"/>
-        <w:autoSpaceDN w:val="0"/>
-        <w:adjustRightInd w:val="0"/>
-        <w:jc w:val="both"/>
-        <w:rPr>
-          <w:rFonts w:ascii="Helvetica" w:hAnsi="Helvetica" w:cs="Lucida Sans"/>
-        </w:rPr>
-      </w:pPr>
-      <w:r>
-        <w:rPr>
-          <w:rFonts w:ascii="Helvetica" w:hAnsi="Helvetica" w:cs="Helvetica"/>
-        </w:rPr>
-        <w:t xml:space="preserve">Bereits neun türkische Leichtathleten stehen </w:t>
-      </w:r>
-      <w:r>
-        <w:rPr>
-          <w:rFonts w:ascii="Helvetica" w:hAnsi="Helvetica" w:cs="Helvetica"/>
-        </w:rPr>
-        <w:t>auf</w:t>
-      </w:r>
-      <w:r>
-        <w:rPr>
-          <w:rFonts w:ascii="Helvetica" w:hAnsi="Helvetica" w:cs="Helvetica"/>
-        </w:rPr>
-        <w:t xml:space="preserve"> der IAAF-Liste der Olymp</w:t>
-      </w:r>
-      <w:r>
-        <w:rPr>
-          <w:rFonts w:ascii="Helvetica" w:hAnsi="Helvetica" w:cs="Helvetica"/>
-        </w:rPr>
-        <w:t xml:space="preserve">ia-Doper – darunter auch Mittelstreckenläuferin </w:t>
-      </w:r>
-      <w:r>
-        <w:rPr>
-          <w:rFonts w:ascii="Helvetica" w:hAnsi="Helvetica" w:cs="Lucida Sans"/>
-        </w:rPr>
-        <w:t>Aslı Çakir Alptekin, die 2012 in London die Goldmedaille im 1500-Meter-Lauf gewann. Nach einem positiven Doping Test musste sie 2015 ihre Medaille endgültig abgeben und darf bis 2021 an keinem Wettkampf mehr teilnehmen.</w:t>
-      </w:r>
-    </w:p>
-    <w:p>
-      <w:pPr>
-        <w:widowControl w:val="0"/>
-        <w:tabs>
-          <w:tab w:val="left" w:pos="566"/>
-          <w:tab w:val="left" w:pos="1133"/>
-          <w:tab w:val="left" w:pos="1700"/>
-          <w:tab w:val="left" w:pos="2267"/>
-          <w:tab w:val="left" w:pos="2834"/>
-          <w:tab w:val="left" w:pos="3401"/>
-          <w:tab w:val="left" w:pos="3968"/>
-          <w:tab w:val="left" w:pos="4535"/>
-          <w:tab w:val="left" w:pos="5102"/>
-          <w:tab w:val="left" w:pos="5669"/>
-          <w:tab w:val="left" w:pos="6236"/>
-          <w:tab w:val="left" w:pos="6803"/>
-        </w:tabs>
-        <w:autoSpaceDE w:val="0"/>
-        <w:autoSpaceDN w:val="0"/>
-        <w:adjustRightInd w:val="0"/>
-        <w:jc w:val="both"/>
-        <w:rPr>
-          <w:rFonts w:ascii="Helvetica" w:hAnsi="Helvetica" w:cs="Helvetica"/>
-        </w:rPr>
-      </w:pPr>
-      <w:r>
-        <w:rPr>
-          <w:rFonts w:ascii="Helvetica" w:hAnsi="Helvetica" w:cs="Lucida Sans"/>
-        </w:rPr>
-        <w:t xml:space="preserve">Auch aus den USA mussten schon neun Leichtathleten ihre Erfolge zurücknehmen. Das amerikanische Leichtathletik-Team der olympischen Spiele ist jedoch auch deutlich größer als das der Türkei: Bei nur 86 türkischen Leichtathleten seit 1996 sind neun Fälle </w:t>
-      </w:r>
-      <w:r>
-        <w:rPr>
-          <w:rFonts w:ascii="Helvetica" w:hAnsi="Helvetica" w:cs="Lucida Sans"/>
-        </w:rPr>
-        <w:t xml:space="preserve">keine </w:t>
-      </w:r>
-      <w:r>
-        <w:rPr>
-          <w:rFonts w:ascii="Helvetica" w:hAnsi="Helvetica" w:cs="Lucida Sans"/>
-        </w:rPr>
-        <w:t>kleine Zahl.</w:t>
-      </w:r>
-    </w:p>
-    <w:p>
-      <w:pPr>
-        <w:widowControl w:val="0"/>
-        <w:tabs>
-          <w:tab w:val="left" w:pos="566"/>
-          <w:tab w:val="left" w:pos="1133"/>
-          <w:tab w:val="left" w:pos="1700"/>
-          <w:tab w:val="left" w:pos="2267"/>
-          <w:tab w:val="left" w:pos="2834"/>
-          <w:tab w:val="left" w:pos="3401"/>
-          <w:tab w:val="left" w:pos="3968"/>
-          <w:tab w:val="left" w:pos="4535"/>
-          <w:tab w:val="left" w:pos="5102"/>
-          <w:tab w:val="left" w:pos="5669"/>
-          <w:tab w:val="left" w:pos="6236"/>
-          <w:tab w:val="left" w:pos="6803"/>
-        </w:tabs>
-        <w:autoSpaceDE w:val="0"/>
-        <w:autoSpaceDN w:val="0"/>
-        <w:adjustRightInd w:val="0"/>
-        <w:jc w:val="both"/>
-        <w:rPr>
-          <w:rFonts w:ascii="Helvetica" w:hAnsi="Helvetica" w:cs="Helvetica"/>
-        </w:rPr>
-      </w:pPr>
-    </w:p>
-    <w:p>
-      <w:pPr>
-        <w:widowControl w:val="0"/>
-        <w:tabs>
-          <w:tab w:val="left" w:pos="566"/>
-          <w:tab w:val="left" w:pos="1133"/>
-          <w:tab w:val="left" w:pos="1700"/>
-          <w:tab w:val="left" w:pos="2267"/>
-          <w:tab w:val="left" w:pos="2834"/>
-          <w:tab w:val="left" w:pos="3401"/>
-          <w:tab w:val="left" w:pos="3968"/>
-          <w:tab w:val="left" w:pos="4535"/>
-          <w:tab w:val="left" w:pos="5102"/>
-          <w:tab w:val="left" w:pos="5669"/>
-          <w:tab w:val="left" w:pos="6236"/>
-          <w:tab w:val="left" w:pos="6803"/>
-        </w:tabs>
-        <w:autoSpaceDE w:val="0"/>
-        <w:autoSpaceDN w:val="0"/>
-        <w:adjustRightInd w:val="0"/>
-        <w:jc w:val="both"/>
-        <w:rPr>
-          <w:rFonts w:ascii="Helvetica" w:hAnsi="Helvetica" w:cs="Helvetica"/>
-        </w:rPr>
-      </w:pPr>
-      <w:r>
-        <w:rPr>
-          <w:rFonts w:ascii="Helvetica" w:hAnsi="Helvetica" w:cs="Helvetica"/>
-        </w:rPr>
-        <w:t>xx Ukraine, Weißrussland</w:t>
-      </w:r>
-      <w:r>
-        <w:rPr>
-          <w:rFonts w:ascii="Helvetica" w:hAnsi="Helvetica" w:cs="Helvetica"/>
-        </w:rPr>
-        <w:t>, USA thematisieren</w:t>
-      </w:r>
-      <w:r>
-        <w:rPr>
-          <w:rFonts w:ascii="Helvetica" w:hAnsi="Helvetica" w:cs="Helvetica"/>
-        </w:rPr>
-        <w:t>??</w:t>
-      </w:r>
-    </w:p>
-    <w:p>
-      <w:pPr>
-        <w:widowControl w:val="0"/>
-        <w:tabs>
-          <w:tab w:val="left" w:pos="566"/>
-          <w:tab w:val="left" w:pos="1133"/>
-          <w:tab w:val="left" w:pos="1700"/>
-          <w:tab w:val="left" w:pos="2267"/>
-          <w:tab w:val="left" w:pos="2834"/>
-          <w:tab w:val="left" w:pos="3401"/>
-          <w:tab w:val="left" w:pos="3968"/>
-          <w:tab w:val="left" w:pos="4535"/>
-          <w:tab w:val="left" w:pos="5102"/>
-          <w:tab w:val="left" w:pos="5669"/>
-          <w:tab w:val="left" w:pos="6236"/>
-          <w:tab w:val="left" w:pos="6803"/>
-        </w:tabs>
-        <w:autoSpaceDE w:val="0"/>
-        <w:autoSpaceDN w:val="0"/>
-        <w:adjustRightInd w:val="0"/>
-        <w:jc w:val="both"/>
-        <w:rPr>
-          <w:rFonts w:ascii="Helvetica" w:hAnsi="Helvetica" w:cs="Helvetica"/>
-        </w:rPr>
-      </w:pPr>
-    </w:p>
-    <w:p>
-      <w:pPr>
-        <w:widowControl w:val="0"/>
-        <w:tabs>
-          <w:tab w:val="left" w:pos="566"/>
-          <w:tab w:val="left" w:pos="1133"/>
-          <w:tab w:val="left" w:pos="1700"/>
-          <w:tab w:val="left" w:pos="2267"/>
-          <w:tab w:val="left" w:pos="2834"/>
-          <w:tab w:val="left" w:pos="3401"/>
-          <w:tab w:val="left" w:pos="3968"/>
-          <w:tab w:val="left" w:pos="4535"/>
-          <w:tab w:val="left" w:pos="5102"/>
-          <w:tab w:val="left" w:pos="5669"/>
-          <w:tab w:val="left" w:pos="6236"/>
-          <w:tab w:val="left" w:pos="6803"/>
-        </w:tabs>
-        <w:autoSpaceDE w:val="0"/>
-        <w:autoSpaceDN w:val="0"/>
-        <w:adjustRightInd w:val="0"/>
-        <w:jc w:val="both"/>
-        <w:rPr>
-          <w:rFonts w:ascii="Helvetica" w:hAnsi="Helvetica" w:cs="Helvetica"/>
-        </w:rPr>
-      </w:pPr>
-      <w:r>
-        <w:rPr>
-          <w:rFonts w:ascii="Helvetica" w:hAnsi="Helvetica" w:cs="Helvetica"/>
-        </w:rPr>
-        <w:lastRenderedPageBreak/>
-        <w:t>In den letzten Jahren testen immer mehr Olympia-</w:t>
-      </w:r>
-      <w:r>
-        <w:rPr>
-          <w:rFonts w:ascii="Helvetica" w:hAnsi="Helvetica" w:cs="Helvetica"/>
-        </w:rPr>
-        <w:t>Athleten</w:t>
-      </w:r>
-      <w:r>
-        <w:rPr>
-          <w:rFonts w:ascii="Helvetica" w:hAnsi="Helvetica" w:cs="Helvetica"/>
-        </w:rPr>
-        <w:t xml:space="preserve"> positiv auf verbotene Substanzen</w:t>
-      </w:r>
-      <w:r>
-        <w:rPr>
-          <w:rFonts w:ascii="Helvetica" w:hAnsi="Helvetica" w:cs="Helvetica"/>
-        </w:rPr>
-        <w:t xml:space="preserve"> xx</w:t>
-      </w:r>
-      <w:r>
-        <w:rPr>
-          <w:rFonts w:ascii="Helvetica" w:hAnsi="Helvetica" w:cs="Helvetica"/>
-        </w:rPr>
-        <w:t>satzbau</w:t>
-      </w:r>
-      <w:r>
-        <w:rPr>
-          <w:rFonts w:ascii="Helvetica" w:hAnsi="Helvetica" w:cs="Helvetica"/>
-        </w:rPr>
-        <w:t xml:space="preserve">. </w:t>
-      </w:r>
-      <w:r>
-        <w:rPr>
-          <w:rFonts w:ascii="Helvetica" w:hAnsi="Helvetica" w:cs="Helvetica"/>
-        </w:rPr>
-        <w:t>Fast</w:t>
-      </w:r>
-      <w:r>
-        <w:rPr>
-          <w:rFonts w:ascii="Helvetica" w:hAnsi="Helvetica" w:cs="Helvetica"/>
-        </w:rPr>
-        <w:t xml:space="preserve"> die Hälfte </w:t>
-      </w:r>
-      <w:r>
-        <w:rPr>
-          <w:rFonts w:ascii="Helvetica" w:hAnsi="Helvetica" w:cs="Helvetica"/>
-        </w:rPr>
-        <w:t>aller</w:t>
+        </w:rPr>
+      </w:pPr>
+    </w:p>
+    <w:p>
+      <w:pPr>
+        <w:widowControl w:val="0"/>
+        <w:tabs>
+          <w:tab w:val="left" w:pos="566"/>
+          <w:tab w:val="left" w:pos="1133"/>
+          <w:tab w:val="left" w:pos="1700"/>
+          <w:tab w:val="left" w:pos="2267"/>
+          <w:tab w:val="left" w:pos="2834"/>
+          <w:tab w:val="left" w:pos="3401"/>
+          <w:tab w:val="left" w:pos="3968"/>
+          <w:tab w:val="left" w:pos="4535"/>
+          <w:tab w:val="left" w:pos="5102"/>
+          <w:tab w:val="left" w:pos="5669"/>
+          <w:tab w:val="left" w:pos="6236"/>
+          <w:tab w:val="left" w:pos="6803"/>
+        </w:tabs>
+        <w:autoSpaceDE w:val="0"/>
+        <w:autoSpaceDN w:val="0"/>
+        <w:adjustRightInd w:val="0"/>
+        <w:jc w:val="both"/>
+        <w:rPr>
+          <w:rFonts w:ascii="Helvetica" w:hAnsi="Helvetica" w:cs="Helvetica"/>
+        </w:rPr>
+      </w:pPr>
+      <w:r>
+        <w:rPr>
+          <w:rFonts w:ascii="Helvetica" w:hAnsi="Helvetica" w:cs="Helvetica"/>
+        </w:rPr>
+        <w:t xml:space="preserve">Im November 2015 </w:t>
+      </w:r>
+      <w:r>
+        <w:rPr>
+          <w:rFonts w:ascii="Helvetica" w:hAnsi="Helvetica" w:cs="Helvetica"/>
+        </w:rPr>
+        <w:t>hat</w:t>
       </w:r>
       <w:r>
         <w:rPr>
@@ -974,287 +1287,117 @@
         <w:rPr>
           <w:rFonts w:ascii="Helvetica" w:hAnsi="Helvetica" w:cs="Helvetica"/>
         </w:rPr>
-        <w:t>aktuell bekannten</w:t>
-      </w:r>
-      <w:r>
-        <w:rPr>
-          <w:rFonts w:ascii="Helvetica" w:hAnsi="Helvetica" w:cs="Helvetica"/>
-        </w:rPr>
-        <w:t xml:space="preserve"> Doping-Fälle stammen </w:t>
-      </w:r>
-      <w:r>
-        <w:rPr>
-          <w:rFonts w:ascii="Helvetica" w:hAnsi="Helvetica" w:cs="Helvetica"/>
-        </w:rPr>
-        <w:t>allein</w:t>
+        <w:t>das olympische Komitee gemeinsam mit der</w:t>
+      </w:r>
+      <w:r>
+        <w:rPr>
+          <w:rFonts w:ascii="Helvetica" w:hAnsi="Helvetica" w:cs="Helvetica"/>
+        </w:rPr>
+        <w:t xml:space="preserve"> WADA (World Anti Doping Agency)</w:t>
+      </w:r>
+      <w:r>
+        <w:rPr>
+          <w:rFonts w:ascii="Helvetica" w:hAnsi="Helvetica" w:cs="Helvetica"/>
+        </w:rPr>
+        <w:t xml:space="preserve"> beschlossen</w:t>
+      </w:r>
+      <w:r>
+        <w:rPr>
+          <w:rFonts w:ascii="Helvetica" w:hAnsi="Helvetica" w:cs="Helvetica"/>
+        </w:rPr>
+        <w:t xml:space="preserve">, alte, eingefrorene Proben von </w:t>
+      </w:r>
+      <w:r>
+        <w:rPr>
+          <w:rFonts w:ascii="Helvetica" w:hAnsi="Helvetica" w:cs="Helvetica"/>
+        </w:rPr>
+        <w:t xml:space="preserve">den olympischen Spielen </w:t>
+      </w:r>
+      <w:r>
+        <w:rPr>
+          <w:rFonts w:ascii="Helvetica" w:hAnsi="Helvetica" w:cs="Helvetica"/>
+        </w:rPr>
+        <w:t xml:space="preserve">2008 und 2012 noch einmal auszuwerten. Denn heute </w:t>
+      </w:r>
+      <w:r>
+        <w:rPr>
+          <w:rFonts w:ascii="Helvetica" w:hAnsi="Helvetica" w:cs="Helvetica"/>
+        </w:rPr>
+        <w:t xml:space="preserve">wissen sie weit besser, womit die Sportler damals ihre Leistung geputscht haben. Die Strategie wirkt: </w:t>
+      </w:r>
+      <w:r>
+        <w:rPr>
+          <w:rFonts w:ascii="Helvetica" w:hAnsi="Helvetica" w:cs="Helvetica"/>
+        </w:rPr>
+        <w:t>Viele der hier ausgewerteten Fälle sind erst im Zuge die</w:t>
+      </w:r>
+      <w:r>
+        <w:rPr>
+          <w:rFonts w:ascii="Helvetica" w:hAnsi="Helvetica" w:cs="Helvetica"/>
+        </w:rPr>
+        <w:t>ser Nach-Tests bekannt geworden.</w:t>
+      </w:r>
+    </w:p>
+    <w:p>
+      <w:pPr>
+        <w:widowControl w:val="0"/>
+        <w:tabs>
+          <w:tab w:val="left" w:pos="566"/>
+          <w:tab w:val="left" w:pos="1133"/>
+          <w:tab w:val="left" w:pos="1700"/>
+          <w:tab w:val="left" w:pos="2267"/>
+          <w:tab w:val="left" w:pos="2834"/>
+          <w:tab w:val="left" w:pos="3401"/>
+          <w:tab w:val="left" w:pos="3968"/>
+          <w:tab w:val="left" w:pos="4535"/>
+          <w:tab w:val="left" w:pos="5102"/>
+          <w:tab w:val="left" w:pos="5669"/>
+          <w:tab w:val="left" w:pos="6236"/>
+          <w:tab w:val="left" w:pos="6803"/>
+        </w:tabs>
+        <w:autoSpaceDE w:val="0"/>
+        <w:autoSpaceDN w:val="0"/>
+        <w:adjustRightInd w:val="0"/>
+        <w:jc w:val="both"/>
+        <w:rPr>
+          <w:rFonts w:ascii="Helvetica" w:hAnsi="Helvetica" w:cs="Helvetica"/>
+        </w:rPr>
+      </w:pPr>
+      <w:r>
+        <w:rPr>
+          <w:rFonts w:ascii="Helvetica" w:hAnsi="Helvetica" w:cs="Helvetica"/>
+        </w:rPr>
+        <w:t xml:space="preserve">Erst vor wenigen Tagen sind zu unseren </w:t>
+      </w:r>
+      <w:r>
+        <w:rPr>
+          <w:rFonts w:ascii="Helvetica" w:hAnsi="Helvetica" w:cs="Helvetica"/>
+        </w:rPr>
+        <w:t>Fällen</w:t>
+      </w:r>
+      <w:r>
+        <w:rPr>
+          <w:rFonts w:ascii="Helvetica" w:hAnsi="Helvetica" w:cs="Helvetica"/>
+        </w:rPr>
+        <w:t xml:space="preserve"> noch zwei Leichtathleten hinzugekommen. Pavel Kryvitsky, Hammerwerfer aus Weißrussland, und Oleksandr Pyatnytsya, Speerwerfer aus der Ukraine, mussten ihre Leistungen von London 2012 abgeben</w:t>
+      </w:r>
+      <w:r>
+        <w:rPr>
+          <w:rFonts w:ascii="Helvetica" w:hAnsi="Helvetica" w:cs="Helvetica"/>
+        </w:rPr>
+        <w:t xml:space="preserve">. Das </w:t>
+      </w:r>
+      <w:r>
+        <w:rPr>
+          <w:rFonts w:ascii="Helvetica" w:hAnsi="Helvetica" w:cs="Helvetica"/>
+        </w:rPr>
+        <w:t>Internationale Olympische Komitee (IOC)</w:t>
       </w:r>
       <w:r>
         <w:rPr>
           <w:rFonts w:ascii="Helvetica" w:hAnsi="Helvetica" w:cs="Helvetica"/>
         </w:rPr>
         <w:t xml:space="preserve"> </w:t>
-      </w:r>
-      <w:r>
-        <w:rPr>
-          <w:rFonts w:ascii="Helvetica" w:hAnsi="Helvetica" w:cs="Helvetica"/>
-        </w:rPr>
-        <w:t>von den</w:t>
-      </w:r>
-      <w:r>
-        <w:rPr>
-          <w:rFonts w:ascii="Helvetica" w:hAnsi="Helvetica" w:cs="Helvetica"/>
-        </w:rPr>
-        <w:t xml:space="preserve"> olympischen Sommerspielen 2012. Das bedeutet aber nicht unbedingt, dass in der Leichtathletik früher fairer gekämpft wurde. Der Hauptgrund ist vermutlich, dass Sportler heute häufiger und vor </w:t>
-      </w:r>
-      <w:r>
-        <w:rPr>
-          <w:rFonts w:ascii="Helvetica" w:hAnsi="Helvetica" w:cs="Helvetica"/>
-        </w:rPr>
-        <w:t>allem besser getestet werden.</w:t>
-      </w:r>
-    </w:p>
-    <w:p>
-      <w:pPr>
-        <w:widowControl w:val="0"/>
-        <w:tabs>
-          <w:tab w:val="left" w:pos="566"/>
-          <w:tab w:val="left" w:pos="1133"/>
-          <w:tab w:val="left" w:pos="1700"/>
-          <w:tab w:val="left" w:pos="2267"/>
-          <w:tab w:val="left" w:pos="2834"/>
-          <w:tab w:val="left" w:pos="3401"/>
-          <w:tab w:val="left" w:pos="3968"/>
-          <w:tab w:val="left" w:pos="4535"/>
-          <w:tab w:val="left" w:pos="5102"/>
-          <w:tab w:val="left" w:pos="5669"/>
-          <w:tab w:val="left" w:pos="6236"/>
-          <w:tab w:val="left" w:pos="6803"/>
-        </w:tabs>
-        <w:autoSpaceDE w:val="0"/>
-        <w:autoSpaceDN w:val="0"/>
-        <w:adjustRightInd w:val="0"/>
-        <w:jc w:val="both"/>
-        <w:rPr>
-          <w:rFonts w:ascii="Helvetica" w:hAnsi="Helvetica" w:cs="Helvetica"/>
-        </w:rPr>
-      </w:pPr>
-    </w:p>
-    <w:p>
-      <w:pPr>
-        <w:widowControl w:val="0"/>
-        <w:tabs>
-          <w:tab w:val="left" w:pos="566"/>
-          <w:tab w:val="left" w:pos="1133"/>
-          <w:tab w:val="left" w:pos="1700"/>
-          <w:tab w:val="left" w:pos="2267"/>
-          <w:tab w:val="left" w:pos="2834"/>
-          <w:tab w:val="left" w:pos="3401"/>
-          <w:tab w:val="left" w:pos="3968"/>
-          <w:tab w:val="left" w:pos="4535"/>
-          <w:tab w:val="left" w:pos="5102"/>
-          <w:tab w:val="left" w:pos="5669"/>
-          <w:tab w:val="left" w:pos="6236"/>
-          <w:tab w:val="left" w:pos="6803"/>
-        </w:tabs>
-        <w:autoSpaceDE w:val="0"/>
-        <w:autoSpaceDN w:val="0"/>
-        <w:adjustRightInd w:val="0"/>
-        <w:jc w:val="both"/>
-        <w:rPr>
-          <w:rFonts w:ascii="Helvetica" w:hAnsi="Helvetica" w:cs="Helvetica"/>
-        </w:rPr>
-      </w:pPr>
-      <w:r>
-        <w:rPr>
-          <w:rFonts w:ascii="Helvetica" w:hAnsi="Helvetica" w:cs="Helvetica"/>
-        </w:rPr>
-        <w:t>[Grafik: Gesamtzahl Doping-</w:t>
-      </w:r>
-      <w:r>
-        <w:rPr>
-          <w:rFonts w:ascii="Helvetica" w:hAnsi="Helvetica" w:cs="Helvetica"/>
-        </w:rPr>
-        <w:t>Fälle</w:t>
-      </w:r>
-      <w:r>
-        <w:rPr>
-          <w:rFonts w:ascii="Helvetica" w:hAnsi="Helvetica" w:cs="Helvetica"/>
-        </w:rPr>
-        <w:t>]</w:t>
-      </w:r>
-    </w:p>
-    <w:p>
-      <w:pPr>
-        <w:widowControl w:val="0"/>
-        <w:tabs>
-          <w:tab w:val="left" w:pos="566"/>
-          <w:tab w:val="left" w:pos="1133"/>
-          <w:tab w:val="left" w:pos="1700"/>
-          <w:tab w:val="left" w:pos="2267"/>
-          <w:tab w:val="left" w:pos="2834"/>
-          <w:tab w:val="left" w:pos="3401"/>
-          <w:tab w:val="left" w:pos="3968"/>
-          <w:tab w:val="left" w:pos="4535"/>
-          <w:tab w:val="left" w:pos="5102"/>
-          <w:tab w:val="left" w:pos="5669"/>
-          <w:tab w:val="left" w:pos="6236"/>
-          <w:tab w:val="left" w:pos="6803"/>
-        </w:tabs>
-        <w:autoSpaceDE w:val="0"/>
-        <w:autoSpaceDN w:val="0"/>
-        <w:adjustRightInd w:val="0"/>
-        <w:jc w:val="both"/>
-        <w:rPr>
-          <w:rFonts w:ascii="Helvetica" w:hAnsi="Helvetica" w:cs="Helvetica"/>
-        </w:rPr>
-      </w:pPr>
-    </w:p>
-    <w:p>
-      <w:pPr>
-        <w:widowControl w:val="0"/>
-        <w:tabs>
-          <w:tab w:val="left" w:pos="566"/>
-          <w:tab w:val="left" w:pos="1133"/>
-          <w:tab w:val="left" w:pos="1700"/>
-          <w:tab w:val="left" w:pos="2267"/>
-          <w:tab w:val="left" w:pos="2834"/>
-          <w:tab w:val="left" w:pos="3401"/>
-          <w:tab w:val="left" w:pos="3968"/>
-          <w:tab w:val="left" w:pos="4535"/>
-          <w:tab w:val="left" w:pos="5102"/>
-          <w:tab w:val="left" w:pos="5669"/>
-          <w:tab w:val="left" w:pos="6236"/>
-          <w:tab w:val="left" w:pos="6803"/>
-        </w:tabs>
-        <w:autoSpaceDE w:val="0"/>
-        <w:autoSpaceDN w:val="0"/>
-        <w:adjustRightInd w:val="0"/>
-        <w:jc w:val="both"/>
-        <w:rPr>
-          <w:rFonts w:ascii="Helvetica" w:hAnsi="Helvetica" w:cs="Helvetica"/>
-        </w:rPr>
-      </w:pPr>
-      <w:r>
-        <w:rPr>
-          <w:rFonts w:ascii="Helvetica" w:hAnsi="Helvetica" w:cs="Helvetica"/>
-        </w:rPr>
-        <w:t xml:space="preserve">Im November 2015 </w:t>
-      </w:r>
-      <w:r>
-        <w:rPr>
-          <w:rFonts w:ascii="Helvetica" w:hAnsi="Helvetica" w:cs="Helvetica"/>
-        </w:rPr>
-        <w:t>hat</w:t>
-      </w:r>
-      <w:r>
-        <w:rPr>
-          <w:rFonts w:ascii="Helvetica" w:hAnsi="Helvetica" w:cs="Helvetica"/>
-        </w:rPr>
-        <w:t xml:space="preserve"> </w:t>
-      </w:r>
-      <w:r>
-        <w:rPr>
-          <w:rFonts w:ascii="Helvetica" w:hAnsi="Helvetica" w:cs="Helvetica"/>
-        </w:rPr>
-        <w:t>das olympische Komitee gemeinsam mit der</w:t>
-      </w:r>
-      <w:r>
-        <w:rPr>
-          <w:rFonts w:ascii="Helvetica" w:hAnsi="Helvetica" w:cs="Helvetica"/>
-        </w:rPr>
-        <w:t xml:space="preserve"> WADA (World Anti Doping Agency)</w:t>
-      </w:r>
-      <w:r>
-        <w:rPr>
-          <w:rFonts w:ascii="Helvetica" w:hAnsi="Helvetica" w:cs="Helvetica"/>
-        </w:rPr>
-        <w:t xml:space="preserve"> beschlossen</w:t>
-      </w:r>
-      <w:r>
-        <w:rPr>
-          <w:rFonts w:ascii="Helvetica" w:hAnsi="Helvetica" w:cs="Helvetica"/>
-        </w:rPr>
-        <w:t xml:space="preserve">, alte, eingefrorene Proben von </w:t>
-      </w:r>
-      <w:r>
-        <w:rPr>
-          <w:rFonts w:ascii="Helvetica" w:hAnsi="Helvetica" w:cs="Helvetica"/>
-        </w:rPr>
-        <w:t xml:space="preserve">den olympischen Spielen </w:t>
-      </w:r>
-      <w:r>
-        <w:rPr>
-          <w:rFonts w:ascii="Helvetica" w:hAnsi="Helvetica" w:cs="Helvetica"/>
-        </w:rPr>
-        <w:t xml:space="preserve">2008 und 2012 noch einmal auszuwerten. Denn heute </w:t>
-      </w:r>
-      <w:r>
-        <w:rPr>
-          <w:rFonts w:ascii="Helvetica" w:hAnsi="Helvetica" w:cs="Helvetica"/>
-        </w:rPr>
-        <w:t xml:space="preserve">wissen sie weit besser, womit die Sportler damals ihre Leistung geputscht haben. Die Strategie wirkt: </w:t>
-      </w:r>
-      <w:r>
-        <w:rPr>
-          <w:rFonts w:ascii="Helvetica" w:hAnsi="Helvetica" w:cs="Helvetica"/>
-        </w:rPr>
-        <w:t>Viele der hier ausgewerteten Fälle sind erst im Zuge die</w:t>
-      </w:r>
-      <w:r>
-        <w:rPr>
-          <w:rFonts w:ascii="Helvetica" w:hAnsi="Helvetica" w:cs="Helvetica"/>
-        </w:rPr>
-        <w:t>ser Nach-Tests bekannt geworden.</w:t>
-      </w:r>
-    </w:p>
-    <w:p>
-      <w:pPr>
-        <w:widowControl w:val="0"/>
-        <w:tabs>
-          <w:tab w:val="left" w:pos="566"/>
-          <w:tab w:val="left" w:pos="1133"/>
-          <w:tab w:val="left" w:pos="1700"/>
-          <w:tab w:val="left" w:pos="2267"/>
-          <w:tab w:val="left" w:pos="2834"/>
-          <w:tab w:val="left" w:pos="3401"/>
-          <w:tab w:val="left" w:pos="3968"/>
-          <w:tab w:val="left" w:pos="4535"/>
-          <w:tab w:val="left" w:pos="5102"/>
-          <w:tab w:val="left" w:pos="5669"/>
-          <w:tab w:val="left" w:pos="6236"/>
-          <w:tab w:val="left" w:pos="6803"/>
-        </w:tabs>
-        <w:autoSpaceDE w:val="0"/>
-        <w:autoSpaceDN w:val="0"/>
-        <w:adjustRightInd w:val="0"/>
-        <w:jc w:val="both"/>
-        <w:rPr>
-          <w:rFonts w:ascii="Helvetica" w:hAnsi="Helvetica" w:cs="Helvetica"/>
-        </w:rPr>
-      </w:pPr>
-      <w:r>
-        <w:rPr>
-          <w:rFonts w:ascii="Helvetica" w:hAnsi="Helvetica" w:cs="Helvetica"/>
-        </w:rPr>
-        <w:t xml:space="preserve">Erst vor wenigen Tagen sind zu unseren </w:t>
-      </w:r>
-      <w:r>
-        <w:rPr>
-          <w:rFonts w:ascii="Helvetica" w:hAnsi="Helvetica" w:cs="Helvetica"/>
-        </w:rPr>
-        <w:t>Fällen</w:t>
-      </w:r>
-      <w:r>
-        <w:rPr>
-          <w:rFonts w:ascii="Helvetica" w:hAnsi="Helvetica" w:cs="Helvetica"/>
-        </w:rPr>
-        <w:t xml:space="preserve"> noch zwei Leichtathleten hinzugekommen. Pavel Kryvitsky, Hammerwerfer aus Weißrussland, und Oleksandr Pyatnytsya, Speerwerfer aus der Ukraine, mussten ihre Leistungen von London 2012 abgeben</w:t>
-      </w:r>
-      <w:r>
-        <w:rPr>
-          <w:rFonts w:ascii="Helvetica" w:hAnsi="Helvetica" w:cs="Helvetica"/>
-        </w:rPr>
-        <w:t xml:space="preserve">. Das IOC </w:t>
       </w:r>
       <w:hyperlink r:id="rId6" w:history="1">
         <w:r>
@@ -1275,7 +1418,19 @@
         <w:rPr>
           <w:rFonts w:ascii="Helvetica" w:hAnsi="Helvetica" w:cs="Helvetica"/>
         </w:rPr>
-        <w:t>dächtige Proben wurden gefunden,</w:t>
+        <w:t xml:space="preserve">dächtige Proben wurden </w:t>
+      </w:r>
+      <w:r>
+        <w:rPr>
+          <w:rFonts w:ascii="Helvetica" w:hAnsi="Helvetica" w:cs="Helvetica"/>
+        </w:rPr>
+        <w:t xml:space="preserve">dabei </w:t>
+      </w:r>
+      <w:r>
+        <w:rPr>
+          <w:rFonts w:ascii="Helvetica" w:hAnsi="Helvetica" w:cs="Helvetica"/>
+        </w:rPr>
+        <w:t>gefunden,</w:t>
       </w:r>
       <w:r>
         <w:rPr>
@@ -1317,7 +1472,37 @@
         <w:rPr>
           <w:rFonts w:ascii="Helvetica" w:hAnsi="Helvetica" w:cs="Helvetica"/>
         </w:rPr>
-        <w:t>Namen werden jedoch erst veröffentlicht, wenn wirklich sicher ist, dass sie gegen die Anti-Doping-Regeln verstoßen haben und nicht etwa eine der Substanzen aus medizinischen Gründen verschrieben bekamen.</w:t>
+        <w:t xml:space="preserve">Namen werden jedoch erst veröffentlicht, wenn wirklich sicher ist, dass </w:t>
+      </w:r>
+      <w:r>
+        <w:rPr>
+          <w:rFonts w:ascii="Helvetica" w:hAnsi="Helvetica" w:cs="Helvetica"/>
+        </w:rPr>
+        <w:t>die Sportler</w:t>
+      </w:r>
+      <w:r>
+        <w:rPr>
+          <w:rFonts w:ascii="Helvetica" w:hAnsi="Helvetica" w:cs="Helvetica"/>
+        </w:rPr>
+        <w:t xml:space="preserve"> gegen die Anti-Doping-Regeln verstoßen haben und nicht etwa eine der Substanzen aus medizinischen Gründen verschrieben bekamen.</w:t>
+      </w:r>
+      <w:r>
+        <w:rPr>
+          <w:rFonts w:ascii="Helvetica" w:hAnsi="Helvetica" w:cs="Helvetica"/>
+        </w:rPr>
+        <w:t xml:space="preserve"> Xx </w:t>
+      </w:r>
+      <w:r>
+        <w:rPr>
+          <w:rFonts w:ascii="Helvetica" w:hAnsi="Helvetica" w:cs="Helvetica"/>
+        </w:rPr>
+        <w:t xml:space="preserve">grund </w:t>
+      </w:r>
+      <w:r>
+        <w:rPr>
+          <w:rFonts w:ascii="Helvetica" w:hAnsi="Helvetica" w:cs="Helvetica"/>
+        </w:rPr>
+        <w:t>nachprüfen</w:t>
       </w:r>
     </w:p>
     <w:p>
@@ -1489,7 +1674,19 @@
         <w:rPr>
           <w:rFonts w:ascii="Helvetica" w:hAnsi="Helvetica" w:cs="Helvetica"/>
         </w:rPr>
-        <w:t xml:space="preserve"> Dabei waren Männer bisher bei jeden olympischen Spielen überrepräsentiert. Mit einem Frauenanteil von 47,8 Prozent sind die Spiele 2012 xx(aktuelle Daten einfügen) die </w:t>
+        <w:t xml:space="preserve"> Dabei waren Männer bisher </w:t>
+      </w:r>
+      <w:r>
+        <w:rPr>
+          <w:rFonts w:ascii="Helvetica" w:hAnsi="Helvetica" w:cs="Helvetica"/>
+        </w:rPr>
+        <w:t xml:space="preserve">xx in der Leichtathletik </w:t>
+      </w:r>
+      <w:r>
+        <w:rPr>
+          <w:rFonts w:ascii="Helvetica" w:hAnsi="Helvetica" w:cs="Helvetica"/>
+        </w:rPr>
+        <w:t xml:space="preserve">bei jeden olympischen Spielen überrepräsentiert. Mit einem Frauenanteil von 47,8 Prozent sind die Spiele 2012 xx(aktuelle Daten einfügen) die </w:t>
       </w:r>
       <w:r>
         <w:rPr>
@@ -1733,6 +1930,12 @@
           <w:rFonts w:ascii="Helvetica" w:hAnsi="Helvetica" w:cs="Helvetica"/>
         </w:rPr>
       </w:pPr>
+      <w:r>
+        <w:rPr>
+          <w:rFonts w:ascii="Helvetica" w:hAnsi="Helvetica" w:cs="Helvetica"/>
+        </w:rPr>
+        <w:t>(</w:t>
+      </w:r>
       <w:r>
         <w:rPr>
           <w:rFonts w:ascii="Helvetica" w:hAnsi="Helvetica" w:cs="Helvetica"/>
@@ -1753,6 +1956,12 @@
           <w:rFonts w:ascii="Helvetica" w:hAnsi="Helvetica" w:cs="Helvetica"/>
         </w:rPr>
         <w:t xml:space="preserve"> zu olympischen Doping-Fällen fand ein ganz anderes Bild vor: Sie sprechen von einem nur 20 prozentigen Frauenanteil beim Doping.</w:t>
+      </w:r>
+      <w:r>
+        <w:rPr>
+          <w:rFonts w:ascii="Helvetica" w:hAnsi="Helvetica" w:cs="Helvetica"/>
+        </w:rPr>
+        <w:t>)</w:t>
       </w:r>
     </w:p>
     <w:p>

</xml_diff>

<commit_message>
add english results pdf
</commit_message>
<xml_diff>
--- a/text_entwurf.docx
+++ b/text_entwurf.docx
@@ -209,7 +209,23 @@
           <w:rFonts w:ascii="Helvetica" w:hAnsi="Helvetica" w:cs="Helvetica"/>
           <w:b/>
         </w:rPr>
-        <w:t xml:space="preserve">. Weitere Nachfolgestaaten der Sowjetunion und insbesondere die Türkei waren betroffen. </w:t>
+        <w:t xml:space="preserve">. Weitere Nachfolgestaaten der Sowjetunion und insbesondere die Türkei </w:t>
+      </w:r>
+      <w:r>
+        <w:rPr>
+          <w:rFonts w:ascii="Helvetica" w:hAnsi="Helvetica" w:cs="Helvetica"/>
+          <w:b/>
+        </w:rPr>
+        <w:t>sind</w:t>
+      </w:r>
+      <w:bookmarkStart w:id="0" w:name="_GoBack"/>
+      <w:bookmarkEnd w:id="0"/>
+      <w:r>
+        <w:rPr>
+          <w:rFonts w:ascii="Helvetica" w:hAnsi="Helvetica" w:cs="Helvetica"/>
+          <w:b/>
+        </w:rPr>
+        <w:t xml:space="preserve"> betroffen. </w:t>
       </w:r>
     </w:p>
     <w:p>
@@ -2322,8 +2338,6 @@
         </w:rPr>
         <w:t>ihren</w:t>
       </w:r>
-      <w:bookmarkStart w:id="0" w:name="_GoBack"/>
-      <w:bookmarkEnd w:id="0"/>
       <w:r>
         <w:rPr>
           <w:rFonts w:ascii="Helvetica" w:hAnsi="Helvetica" w:cs="Helvetica"/>

</xml_diff>